<commit_message>
Nieuwe versie nav gesprek bij Aspect door Peter Snoek
</commit_message>
<xml_diff>
--- a/12102017 Persoonlijk Ontwikkel Plan V1.docx
+++ b/12102017 Persoonlijk Ontwikkel Plan V1.docx
@@ -10,6 +10,7 @@
           <w:docPartUnique/>
         </w:docPartObj>
       </w:sdtPr>
+      <w:sdtEndPr/>
       <w:sdtContent>
         <w:p/>
         <w:p>
@@ -21,7 +22,7 @@
             <mc:AlternateContent>
               <mc:Choice Requires="wps">
                 <w:drawing>
-                  <wp:anchor distT="0" distB="0" distL="114300" distR="114300" simplePos="0" relativeHeight="251658240" behindDoc="0" locked="0" layoutInCell="1" allowOverlap="1">
+                  <wp:anchor distT="0" distB="0" distL="114300" distR="114300" simplePos="0" relativeHeight="251656704" behindDoc="0" locked="0" layoutInCell="1" allowOverlap="1">
                     <wp:simplePos x="0" y="0"/>
                     <wp:positionH relativeFrom="page">
                       <wp:align>center</wp:align>
@@ -89,6 +90,7 @@
                                   <w:dataBinding w:prefixMappings="xmlns:ns0='http://purl.org/dc/elements/1.1/' xmlns:ns1='http://schemas.openxmlformats.org/package/2006/metadata/core-properties' " w:xpath="/ns1:coreProperties[1]/ns0:creator[1]" w:storeItemID="{6C3C8BC8-F283-45AE-878A-BAB7291924A1}"/>
                                   <w:text/>
                                 </w:sdtPr>
+                                <w:sdtEndPr/>
                                 <w:sdtContent>
                                   <w:p>
                                     <w:pPr>
@@ -134,6 +136,7 @@
                                     <w:dataBinding w:prefixMappings="xmlns:ns0='http://schemas.microsoft.com/office/2006/coverPageProps' " w:xpath="/ns0:CoverPageProperties[1]/ns0:CompanyEmail[1]" w:storeItemID="{55AF091B-3C7A-41E3-B477-F2FDAA23CFDA}"/>
                                     <w:text/>
                                   </w:sdtPr>
+                                  <w:sdtEndPr/>
                                   <w:sdtContent>
                                     <w:r>
                                       <w:rPr>
@@ -298,7 +301,7 @@
             <mc:AlternateContent>
               <mc:Choice Requires="wps">
                 <w:drawing>
-                  <wp:anchor distT="0" distB="0" distL="114300" distR="114300" simplePos="0" relativeHeight="251658240" behindDoc="0" locked="0" layoutInCell="1" allowOverlap="1">
+                  <wp:anchor distT="0" distB="0" distL="114300" distR="114300" simplePos="0" relativeHeight="251657728" behindDoc="0" locked="0" layoutInCell="1" allowOverlap="1">
                     <wp:simplePos x="0" y="0"/>
                     <wp:positionH relativeFrom="page">
                       <wp:align>left</wp:align>
@@ -366,6 +369,7 @@
                                     <w:dataBinding w:prefixMappings="xmlns:ns0='http://purl.org/dc/elements/1.1/' xmlns:ns1='http://schemas.openxmlformats.org/package/2006/metadata/core-properties' " w:xpath="/ns1:coreProperties[1]/ns0:title[1]" w:storeItemID="{6C3C8BC8-F283-45AE-878A-BAB7291924A1}"/>
                                     <w:text w:multiLine="1"/>
                                   </w:sdtPr>
+                                  <w:sdtEndPr/>
                                   <w:sdtContent>
                                     <w:r>
                                       <w:rPr>
@@ -390,6 +394,7 @@
                                   <w:dataBinding w:prefixMappings="xmlns:ns0='http://purl.org/dc/elements/1.1/' xmlns:ns1='http://schemas.openxmlformats.org/package/2006/metadata/core-properties' " w:xpath="/ns1:coreProperties[1]/ns0:subject[1]" w:storeItemID="{6C3C8BC8-F283-45AE-878A-BAB7291924A1}"/>
                                   <w:text/>
                                 </w:sdtPr>
+                                <w:sdtEndPr/>
                                 <w:sdtContent>
                                   <w:p>
                                     <w:pPr>
@@ -519,10 +524,7 @@
       </w:sdtContent>
     </w:sdt>
     <w:p/>
-    <w:p>
-      <w:bookmarkStart w:id="0" w:name="_GoBack"/>
-      <w:bookmarkEnd w:id="0"/>
-    </w:p>
+    <w:p/>
     <w:sdt>
       <w:sdtPr>
         <w:rPr>
@@ -538,6 +540,7 @@
           <w:docPartUnique/>
         </w:docPartObj>
       </w:sdtPr>
+      <w:sdtEndPr/>
       <w:sdtContent>
         <w:p>
           <w:pPr>
@@ -568,7 +571,7 @@
           <w:r>
             <w:fldChar w:fldCharType="separate"/>
           </w:r>
-          <w:hyperlink w:anchor="_Toc498440122" w:history="1">
+          <w:hyperlink w:anchor="_Toc500408641" w:history="1">
             <w:r>
               <w:rPr>
                 <w:rStyle w:val="Hyperlink"/>
@@ -597,7 +600,7 @@
                 <w:noProof/>
                 <w:webHidden/>
               </w:rPr>
-              <w:instrText xml:space="preserve"> PAGEREF _Toc498440122 \h </w:instrText>
+              <w:instrText xml:space="preserve"> PAGEREF _Toc500408641 \h </w:instrText>
             </w:r>
             <w:r>
               <w:rPr>
@@ -640,7 +643,7 @@
               <w:lang w:eastAsia="nl-NL"/>
             </w:rPr>
           </w:pPr>
-          <w:hyperlink w:anchor="_Toc498440123" w:history="1">
+          <w:hyperlink w:anchor="_Toc500408642" w:history="1">
             <w:r>
               <w:rPr>
                 <w:rStyle w:val="Hyperlink"/>
@@ -669,7 +672,7 @@
                 <w:noProof/>
                 <w:webHidden/>
               </w:rPr>
-              <w:instrText xml:space="preserve"> PAGEREF _Toc498440123 \h </w:instrText>
+              <w:instrText xml:space="preserve"> PAGEREF _Toc500408642 \h </w:instrText>
             </w:r>
             <w:r>
               <w:rPr>
@@ -712,7 +715,7 @@
               <w:lang w:eastAsia="nl-NL"/>
             </w:rPr>
           </w:pPr>
-          <w:hyperlink w:anchor="_Toc498440124" w:history="1">
+          <w:hyperlink w:anchor="_Toc500408643" w:history="1">
             <w:r>
               <w:rPr>
                 <w:rStyle w:val="Hyperlink"/>
@@ -741,7 +744,7 @@
                 <w:noProof/>
                 <w:webHidden/>
               </w:rPr>
-              <w:instrText xml:space="preserve"> PAGEREF _Toc498440124 \h </w:instrText>
+              <w:instrText xml:space="preserve"> PAGEREF _Toc500408643 \h </w:instrText>
             </w:r>
             <w:r>
               <w:rPr>
@@ -784,7 +787,7 @@
               <w:lang w:eastAsia="nl-NL"/>
             </w:rPr>
           </w:pPr>
-          <w:hyperlink w:anchor="_Toc498440125" w:history="1">
+          <w:hyperlink w:anchor="_Toc500408644" w:history="1">
             <w:r>
               <w:rPr>
                 <w:rStyle w:val="Hyperlink"/>
@@ -813,7 +816,7 @@
                 <w:noProof/>
                 <w:webHidden/>
               </w:rPr>
-              <w:instrText xml:space="preserve"> PAGEREF _Toc498440125 \h </w:instrText>
+              <w:instrText xml:space="preserve"> PAGEREF _Toc500408644 \h </w:instrText>
             </w:r>
             <w:r>
               <w:rPr>
@@ -856,7 +859,7 @@
               <w:lang w:eastAsia="nl-NL"/>
             </w:rPr>
           </w:pPr>
-          <w:hyperlink w:anchor="_Toc498440126" w:history="1">
+          <w:hyperlink w:anchor="_Toc500408645" w:history="1">
             <w:r>
               <w:rPr>
                 <w:rStyle w:val="Hyperlink"/>
@@ -883,7 +886,7 @@
                 <w:noProof/>
                 <w:webHidden/>
               </w:rPr>
-              <w:instrText xml:space="preserve"> PAGEREF _Toc498440126 \h </w:instrText>
+              <w:instrText xml:space="preserve"> PAGEREF _Toc500408645 \h </w:instrText>
             </w:r>
             <w:r>
               <w:rPr>
@@ -926,7 +929,7 @@
               <w:lang w:eastAsia="nl-NL"/>
             </w:rPr>
           </w:pPr>
-          <w:hyperlink w:anchor="_Toc498440127" w:history="1">
+          <w:hyperlink w:anchor="_Toc500408646" w:history="1">
             <w:r>
               <w:rPr>
                 <w:rStyle w:val="Hyperlink"/>
@@ -953,7 +956,7 @@
                 <w:noProof/>
                 <w:webHidden/>
               </w:rPr>
-              <w:instrText xml:space="preserve"> PAGEREF _Toc498440127 \h </w:instrText>
+              <w:instrText xml:space="preserve"> PAGEREF _Toc500408646 \h </w:instrText>
             </w:r>
             <w:r>
               <w:rPr>
@@ -996,7 +999,7 @@
               <w:lang w:eastAsia="nl-NL"/>
             </w:rPr>
           </w:pPr>
-          <w:hyperlink w:anchor="_Toc498440128" w:history="1">
+          <w:hyperlink w:anchor="_Toc500408647" w:history="1">
             <w:r>
               <w:rPr>
                 <w:rStyle w:val="Hyperlink"/>
@@ -1025,7 +1028,7 @@
                 <w:noProof/>
                 <w:webHidden/>
               </w:rPr>
-              <w:instrText xml:space="preserve"> PAGEREF _Toc498440128 \h </w:instrText>
+              <w:instrText xml:space="preserve"> PAGEREF _Toc500408647 \h </w:instrText>
             </w:r>
             <w:r>
               <w:rPr>
@@ -1104,7 +1107,7 @@
           <w:color w:val="002060"/>
         </w:rPr>
       </w:pPr>
-      <w:bookmarkStart w:id="1" w:name="_Toc498440122"/>
+      <w:bookmarkStart w:id="0" w:name="_Toc500408641"/>
       <w:r>
         <w:rPr>
           <w:rStyle w:val="Nadruk"/>
@@ -1112,7 +1115,7 @@
         </w:rPr>
         <w:t>Inleiding</w:t>
       </w:r>
-      <w:bookmarkEnd w:id="1"/>
+      <w:bookmarkEnd w:id="0"/>
     </w:p>
     <w:p>
       <w:pPr>
@@ -1164,7 +1167,7 @@
           <w:color w:val="002060"/>
         </w:rPr>
       </w:pPr>
-      <w:bookmarkStart w:id="2" w:name="_Toc498440123"/>
+      <w:bookmarkStart w:id="1" w:name="_Toc500408642"/>
       <w:r>
         <w:rPr>
           <w:rStyle w:val="Nadruk"/>
@@ -1172,7 +1175,7 @@
         </w:rPr>
         <w:t>Zelfportret</w:t>
       </w:r>
-      <w:bookmarkEnd w:id="2"/>
+      <w:bookmarkEnd w:id="1"/>
     </w:p>
     <w:p>
       <w:pPr>
@@ -1220,7 +1223,7 @@
           <w:lang w:eastAsia="nl-NL"/>
         </w:rPr>
         <w:drawing>
-          <wp:anchor distT="0" distB="0" distL="114300" distR="114300" simplePos="0" relativeHeight="251658240" behindDoc="0" locked="0" layoutInCell="1" allowOverlap="1">
+          <wp:anchor distT="0" distB="0" distL="114300" distR="114300" simplePos="0" relativeHeight="251658752" behindDoc="0" locked="0" layoutInCell="1" allowOverlap="1">
             <wp:simplePos x="0" y="0"/>
             <wp:positionH relativeFrom="column">
               <wp:posOffset>4287520</wp:posOffset>
@@ -1340,7 +1343,7 @@
           <w:color w:val="002060"/>
         </w:rPr>
       </w:pPr>
-      <w:bookmarkStart w:id="3" w:name="_Toc498440124"/>
+      <w:bookmarkStart w:id="2" w:name="_Toc500408643"/>
       <w:r>
         <w:rPr>
           <w:rStyle w:val="Nadruk"/>
@@ -1348,7 +1351,7 @@
         </w:rPr>
         <w:t>Reflectie eerste periode</w:t>
       </w:r>
-      <w:bookmarkEnd w:id="3"/>
+      <w:bookmarkEnd w:id="2"/>
     </w:p>
     <w:p>
       <w:pPr>
@@ -1441,7 +1444,7 @@
           <w:color w:val="002060"/>
         </w:rPr>
       </w:pPr>
-      <w:bookmarkStart w:id="4" w:name="_Toc498440125"/>
+      <w:bookmarkStart w:id="3" w:name="_Toc500408644"/>
       <w:r>
         <w:rPr>
           <w:rStyle w:val="Nadruk"/>
@@ -1450,7 +1453,7 @@
         <w:lastRenderedPageBreak/>
         <w:t>POP</w:t>
       </w:r>
-      <w:bookmarkEnd w:id="4"/>
+      <w:bookmarkEnd w:id="3"/>
     </w:p>
     <w:p>
       <w:pPr>
@@ -1465,11 +1468,11 @@
         <w:pStyle w:val="Kop2"/>
         <w:jc w:val="both"/>
       </w:pPr>
-      <w:bookmarkStart w:id="5" w:name="_Toc498440126"/>
+      <w:bookmarkStart w:id="4" w:name="_Toc500408645"/>
       <w:r>
         <w:t>Ontwikkeldoelen</w:t>
       </w:r>
-      <w:bookmarkEnd w:id="5"/>
+      <w:bookmarkEnd w:id="4"/>
     </w:p>
     <w:p>
       <w:pPr>
@@ -1485,7 +1488,13 @@
         <w:t>Helikopter-view</w:t>
       </w:r>
       <w:r>
-        <w:t xml:space="preserve">” genoemd. In het TOP-model pas dit ontwikkeldoel onder “Proces”.  Specifiek wil ik dus meer de tijd nemen voor het analyseren. Even een stapje terugzetten en goed nadenken. Door de vraag te stellen “Wát wil de klant nu eigenlijk” kan dit automatisch bij elke case worden ontwikkeld. Dit ontwikkeldoel is meetbaar doordat ik hiervoor de lessen op school ga volgen, en op de zaak op mijn plek het OSI-model ga ophangen. Dit model kan helpen een probleem te gestructureerd in kaart te brengen. Dit ontwikkeldoel is iets wat iedere IT-er moet kunnen toepassen. Daarom is dit ontwikkeldoel ook acceptabel. Toen ik dit ontwikkeldoel voorlegde bij mijn begeleider was dit ook het ontwikkeldoel waar hij aan dacht. Dit doel is absoluut haalbaar, ik heb voldoende ambitie om hieraan te werken. Ik word ook echt blij bij het idee dit goed toe te kunnen passen. Dit leerdoel/ontwikkeldoel wil ik behaald hebben aan het einde van deze opleiding (juni 2019). Gedurende de opleiding word ik er vanzelfsprekend beter in en dus is tijdens de opleiding al verandering te zien. </w:t>
+        <w:t>” genoemd. In het TOP-model pas dit ontwikkeldoel onder “Proces”.  Specifiek wil ik dus meer de tijd nemen voor het analyseren. Even een stapje terugzetten en goed nadenken. Door de vraag te stellen “Wát wil de klant nu eigenlijk” kan dit automatisch bij elke case worden ontwikkeld. Dit ontwikkeldoel is meetbaar doordat ik hiervoor de lessen op school ga volgen, en op de zaak op mijn plek het OSI-model ga ophangen. Dit model kan helpen een probleem te gestructureerd in kaart te brengen. Dit ontwikkeldoel is iets wat iedere IT-er moet kunnen toepassen. Daarom is dit ontwikkeldoel ook acceptabel.</w:t>
+      </w:r>
+      <w:r>
+        <w:t xml:space="preserve"> Daarnaast wil ik met behulp van STARR verschillende cases evalueren die ik in behandeling heb genomen. </w:t>
+      </w:r>
+      <w:r>
+        <w:t xml:space="preserve">Toen ik dit ontwikkeldoel voorlegde bij mijn begeleider was dit ook het ontwikkeldoel waar hij aan dacht. Dit doel is absoluut haalbaar, ik heb voldoende ambitie om hieraan te werken. Ik word ook echt blij bij het idee dit goed toe te kunnen passen. Dit leerdoel/ontwikkeldoel wil ik behaald hebben aan het einde van deze opleiding (juni 2019). Gedurende de opleiding word ik er vanzelfsprekend beter in en dus is tijdens de opleiding al verandering te zien. </w:t>
       </w:r>
     </w:p>
     <w:p>
@@ -1502,7 +1511,21 @@
         <w:t>Concreet en specifiek benoemen wat nodig is en meer niet</w:t>
       </w:r>
       <w:r>
-        <w:t>. In het TOP-model past dit leerdoel het beste in organisatie. Het schrijven van documenten doe je vaak om organisatorisch zaken op orde te krijgen. Daarnaast zou je hem ook kunnen plaatsen in PROCES omdat tijdens een project bijvoorbeeld ook documentatie wordt geschreven. Ik heb deze competentie nodig voor in de toekomst, omdat wanneer je een leidinggevende/management functie hebt je netjes documenten moet kunnen schrijven. Dit doel is meetbaar doordat we tijdens de komende 7 blokken nog genoeg documenten moeten inleveren. De docenten gaan als het goed is verbetering zien. Daarnaast moet het ook voor mezelf zichtbaar worden, wanneer mijn documenten minder pagina’s groot zijn. Dit leerpunt is acceptabel omdat ik mezelf hieraan irriteer. Ik vind het knap dat mensen met weinig woorden alles kunnen zeggen. Dat wil ik ook kunnen. Hierdoor is die doel absoluut haalbaar. Daarnaast zal ik feedback vragen aan de docenten, waardoor ik op de punten die verbeterd moeten worden extra aandacht zal schenken. Ik wil dit doel aan het einde van het eerste leerjaar al voor het grootste deel ontwikkeld hebben.</w:t>
+        <w:t xml:space="preserve">. In het TOP-model past dit leerdoel het beste in organisatie. Het schrijven van documenten doe je vaak om organisatorisch zaken op orde te krijgen. Daarnaast zou je hem ook kunnen plaatsen in PROCES omdat tijdens een project bijvoorbeeld ook documentatie wordt geschreven. Ik heb deze competentie nodig voor in de toekomst, omdat wanneer je een leidinggevende/management functie hebt je netjes documenten moet kunnen schrijven. Dit doel is meetbaar doordat we tijdens de komende 7 blokken nog genoeg documenten moeten inleveren. De docenten gaan als het goed is verbetering zien. </w:t>
+      </w:r>
+      <w:r>
+        <w:t xml:space="preserve">Daarnaast wil ik aan de slag met de oorzaak van dit “probleem”. Ik wil weten waar het vandaan komt dat ik zoveel documenteer. Dit wil ik doen aan de hand van de richtlijnen van Gregory </w:t>
+      </w:r>
+      <w:proofErr w:type="spellStart"/>
+      <w:r>
+        <w:t>Bateson</w:t>
+      </w:r>
+      <w:proofErr w:type="spellEnd"/>
+      <w:r>
+        <w:t>.</w:t>
+      </w:r>
+      <w:r>
+        <w:t xml:space="preserve"> Dit leerpunt is acceptabel omdat ik mezelf hieraan irriteer. Ik vind het knap dat mensen met weinig woorden alles kunnen zeggen. Dat wil ik ook kunnen. Hierdoor is die doel absoluut haalbaar. Daarnaast zal ik feedback vragen aan de docenten, waardoor ik op de punten die verbeterd moeten worden extra aandacht zal schenken. Ik wil dit doel aan het einde van het eerste leerjaar al voor het grootste deel ontwikkeld hebben.</w:t>
       </w:r>
     </w:p>
     <w:p>
@@ -1541,27 +1564,17 @@
           <w:color w:val="000000" w:themeColor="text1"/>
         </w:rPr>
       </w:pPr>
-    </w:p>
-    <w:p>
-      <w:pPr>
-        <w:jc w:val="both"/>
+      <w:r>
         <w:rPr>
           <w:color w:val="000000" w:themeColor="text1"/>
         </w:rPr>
-      </w:pPr>
-    </w:p>
-    <w:p>
-      <w:pPr>
-        <w:jc w:val="both"/>
+        <w:t>d</w:t>
+      </w:r>
+      <w:r>
         <w:rPr>
           <w:color w:val="000000" w:themeColor="text1"/>
         </w:rPr>
-      </w:pPr>
-      <w:r>
-        <w:rPr>
-          <w:color w:val="000000" w:themeColor="text1"/>
-        </w:rPr>
-        <w:t xml:space="preserve">document of voltooien van de opdracht dat je veel beter kunt zien wat je nou echt hebt geleerd. Ik wil dit toepassen in de praktijk op school, zodat ik vanuit de evaluatie bepaalde geleerde activiteiten kan toepassen. Ik vind het een positief gevoel geven wanneer je het geleerde daadwerkelijk ervaart en toepast in de praktijk. Specifiek wil ik de volgende periode heel doelbewust elke opdracht drie weken na dato </w:t>
+        <w:t xml:space="preserve">ocument of voltooien van de opdracht dat je veel beter kunt zien wat je nou echt hebt geleerd. Ik wil dit toepassen in de praktijk op school, zodat ik vanuit de evaluatie bepaalde geleerde activiteiten kan toepassen. Ik vind het een positief gevoel geven wanneer je het geleerde daadwerkelijk ervaart en toepast in de praktijk. Specifiek wil ik de volgende periode heel doelbewust elke opdracht drie weken na dato </w:t>
       </w:r>
       <w:r>
         <w:rPr>
@@ -1585,14 +1598,14 @@
           <w:color w:val="002060"/>
         </w:rPr>
       </w:pPr>
-      <w:bookmarkStart w:id="6" w:name="_Toc498440127"/>
+      <w:bookmarkStart w:id="5" w:name="_Toc500408646"/>
       <w:r>
         <w:rPr>
           <w:color w:val="002060"/>
         </w:rPr>
         <w:t>Toekomst</w:t>
       </w:r>
-      <w:bookmarkEnd w:id="6"/>
+      <w:bookmarkEnd w:id="5"/>
     </w:p>
     <w:p>
       <w:pPr>
@@ -1682,7 +1695,7 @@
           <w:i w:val="0"/>
         </w:rPr>
       </w:pPr>
-      <w:bookmarkStart w:id="7" w:name="_Toc498440128"/>
+      <w:bookmarkStart w:id="6" w:name="_Toc500408647"/>
       <w:r>
         <w:rPr>
           <w:rStyle w:val="Nadruk"/>
@@ -1691,7 +1704,7 @@
         <w:lastRenderedPageBreak/>
         <w:t>Tot slot</w:t>
       </w:r>
-      <w:bookmarkEnd w:id="7"/>
+      <w:bookmarkEnd w:id="6"/>
     </w:p>
     <w:p/>
     <w:p>
@@ -1749,41 +1762,16 @@
           <w:numId w:val="6"/>
         </w:numPr>
         <w:rPr>
-          <w:iCs/>
-        </w:rPr>
-      </w:pPr>
-      <w:r>
-        <w:rPr>
-          <w:b/>
-        </w:rPr>
-        <w:t>Concreet en specifiek schrijven van documenten</w:t>
-      </w:r>
-    </w:p>
-    <w:p>
-      <w:pPr>
-        <w:pStyle w:val="Lijstalinea"/>
-        <w:numPr>
-          <w:ilvl w:val="0"/>
-          <w:numId w:val="6"/>
-        </w:numPr>
-        <w:rPr>
-          <w:iCs/>
-        </w:rPr>
-      </w:pPr>
-      <w:r>
-        <w:rPr>
-          <w:b/>
-        </w:rPr>
-        <w:t>Het ontwikkelen in aansturen/leidinggeven</w:t>
-      </w:r>
-    </w:p>
-    <w:p>
-      <w:pPr>
-        <w:rPr>
           <w:rStyle w:val="Nadruk"/>
           <w:i w:val="0"/>
         </w:rPr>
       </w:pPr>
+      <w:r>
+        <w:rPr>
+          <w:b/>
+        </w:rPr>
+        <w:t>Concreet en specifiek schrijven van documenten</w:t>
+      </w:r>
     </w:p>
     <w:tbl>
       <w:tblPr>
@@ -2013,6 +2001,18 @@
               </w:rPr>
               <w:t xml:space="preserve">Beter leren analyseren, op het werk en op school merkbaar, hierdoor wordt de kwaliteit van het werk beter, motivatie is aanwezig, behaald aan het einde van de opleiding. </w:t>
             </w:r>
+            <w:r>
+              <w:rPr>
+                <w:rStyle w:val="Nadruk"/>
+              </w:rPr>
+              <w:t>Meetbaar maken middels STARR toe te passen op verschillende cases die ik in de praktijk heb behandeld.</w:t>
+            </w:r>
+            <w:r>
+              <w:rPr>
+                <w:rStyle w:val="Nadruk"/>
+              </w:rPr>
+              <w:t xml:space="preserve"> Daarnaast wil ik met Kees 1 keer per maand een gesprek voeren over dit leerpunt</w:t>
+            </w:r>
           </w:p>
         </w:tc>
         <w:tc>
@@ -2132,6 +2132,28 @@
               </w:rPr>
               <w:t xml:space="preserve">Documenten beknopter schrijven maar wel met alle info daarin. Documenten zullen minder groot worden, dit is acceptabel omdat beknopt documenten schrijven bij een Hbo’er hoort , realistisch doordat ik mezelf eraan irriteer dat ik dit nog niet onder de knie heb. Voor 70% behaald einde jaar 1. </w:t>
             </w:r>
+            <w:r>
+              <w:rPr>
+                <w:rStyle w:val="Nadruk"/>
+              </w:rPr>
+              <w:t xml:space="preserve">Dit ga ik meetbaar maken door aan de hand van de richtlijnen van Gregory </w:t>
+            </w:r>
+            <w:proofErr w:type="spellStart"/>
+            <w:r>
+              <w:rPr>
+                <w:rStyle w:val="Nadruk"/>
+              </w:rPr>
+              <w:t>Bateson</w:t>
+            </w:r>
+            <w:proofErr w:type="spellEnd"/>
+            <w:r>
+              <w:rPr>
+                <w:rStyle w:val="Nadruk"/>
+              </w:rPr>
+              <w:t>.</w:t>
+            </w:r>
+            <w:bookmarkStart w:id="7" w:name="_GoBack"/>
+            <w:bookmarkEnd w:id="7"/>
           </w:p>
         </w:tc>
         <w:tc>
@@ -2292,124 +2314,6 @@
                 <w:rStyle w:val="Nadruk"/>
               </w:rPr>
             </w:pPr>
-          </w:p>
-        </w:tc>
-      </w:tr>
-      <w:tr>
-        <w:trPr>
-          <w:trHeight w:val="274"/>
-        </w:trPr>
-        <w:tc>
-          <w:tcPr>
-            <w:tcW w:w="2964" w:type="dxa"/>
-            <w:tcBorders>
-              <w:top w:val="single" w:sz="4" w:space="0" w:color="auto"/>
-              <w:left w:val="single" w:sz="4" w:space="0" w:color="auto"/>
-              <w:bottom w:val="single" w:sz="4" w:space="0" w:color="auto"/>
-              <w:right w:val="single" w:sz="4" w:space="0" w:color="auto"/>
-            </w:tcBorders>
-            <w:hideMark/>
-          </w:tcPr>
-          <w:p>
-            <w:pPr>
-              <w:pStyle w:val="Lijstalinea"/>
-              <w:numPr>
-                <w:ilvl w:val="0"/>
-                <w:numId w:val="7"/>
-              </w:numPr>
-              <w:spacing w:line="240" w:lineRule="auto"/>
-              <w:rPr>
-                <w:rStyle w:val="Nadruk"/>
-                <w:b/>
-                <w:i w:val="0"/>
-              </w:rPr>
-            </w:pPr>
-            <w:r>
-              <w:rPr>
-                <w:rStyle w:val="Nadruk"/>
-                <w:b/>
-              </w:rPr>
-              <w:t>Aansturende functie</w:t>
-            </w:r>
-          </w:p>
-        </w:tc>
-        <w:tc>
-          <w:tcPr>
-            <w:tcW w:w="811" w:type="dxa"/>
-            <w:tcBorders>
-              <w:top w:val="single" w:sz="4" w:space="0" w:color="auto"/>
-              <w:left w:val="single" w:sz="4" w:space="0" w:color="auto"/>
-              <w:bottom w:val="single" w:sz="4" w:space="0" w:color="auto"/>
-              <w:right w:val="single" w:sz="4" w:space="0" w:color="auto"/>
-            </w:tcBorders>
-            <w:hideMark/>
-          </w:tcPr>
-          <w:p>
-            <w:pPr>
-              <w:spacing w:line="240" w:lineRule="auto"/>
-              <w:rPr>
-                <w:rStyle w:val="Nadruk"/>
-                <w:i w:val="0"/>
-              </w:rPr>
-            </w:pPr>
-            <w:r>
-              <w:rPr>
-                <w:rStyle w:val="Nadruk"/>
-              </w:rPr>
-              <w:t>O</w:t>
-            </w:r>
-          </w:p>
-        </w:tc>
-        <w:tc>
-          <w:tcPr>
-            <w:tcW w:w="5155" w:type="dxa"/>
-            <w:tcBorders>
-              <w:top w:val="single" w:sz="4" w:space="0" w:color="auto"/>
-              <w:left w:val="single" w:sz="4" w:space="0" w:color="auto"/>
-              <w:bottom w:val="single" w:sz="4" w:space="0" w:color="auto"/>
-              <w:right w:val="single" w:sz="4" w:space="0" w:color="auto"/>
-            </w:tcBorders>
-            <w:hideMark/>
-          </w:tcPr>
-          <w:p>
-            <w:pPr>
-              <w:spacing w:line="240" w:lineRule="auto"/>
-              <w:rPr>
-                <w:rStyle w:val="Nadruk"/>
-              </w:rPr>
-            </w:pPr>
-            <w:r>
-              <w:rPr>
-                <w:rStyle w:val="Nadruk"/>
-              </w:rPr>
-              <w:t xml:space="preserve">Over 5 jaar meer leidinggevende functie. Mensen aansturen. Meetbaar doordat ik meer initiatief ga nemen richting klanten en projectleider ben van het ISK project. Acceptabel omdat het leidinggeven eigenlijk als vanzelf gaat. Realistisch omdat deze functies binnen 5 jaar bij Aspect steeds meer gaan ontstaan doordat we groeien als organisatie. </w:t>
-            </w:r>
-          </w:p>
-        </w:tc>
-        <w:tc>
-          <w:tcPr>
-            <w:tcW w:w="7687" w:type="dxa"/>
-            <w:tcBorders>
-              <w:top w:val="single" w:sz="4" w:space="0" w:color="auto"/>
-              <w:left w:val="single" w:sz="4" w:space="0" w:color="auto"/>
-              <w:bottom w:val="single" w:sz="4" w:space="0" w:color="auto"/>
-              <w:right w:val="single" w:sz="4" w:space="0" w:color="auto"/>
-            </w:tcBorders>
-            <w:hideMark/>
-          </w:tcPr>
-          <w:p>
-            <w:pPr>
-              <w:spacing w:line="240" w:lineRule="auto"/>
-              <w:rPr>
-                <w:rStyle w:val="Nadruk"/>
-              </w:rPr>
-            </w:pPr>
-            <w:r>
-              <w:rPr>
-                <w:rStyle w:val="Nadruk"/>
-              </w:rPr>
-              <w:t>01-01-2021</w:t>
-            </w:r>
           </w:p>
         </w:tc>
       </w:tr>
@@ -2510,7 +2414,7 @@
           <w:rPr>
             <w:noProof/>
           </w:rPr>
-          <w:t>6</w:t>
+          <w:t>8</w:t>
         </w:r>
         <w:r>
           <w:fldChar w:fldCharType="end"/>
@@ -3178,15 +3082,6 @@
   </w:num>
   <w:num w:numId="6">
     <w:abstractNumId w:val="4"/>
-    <w:lvlOverride w:ilvl="0"/>
-    <w:lvlOverride w:ilvl="1"/>
-    <w:lvlOverride w:ilvl="2"/>
-    <w:lvlOverride w:ilvl="3"/>
-    <w:lvlOverride w:ilvl="4"/>
-    <w:lvlOverride w:ilvl="5"/>
-    <w:lvlOverride w:ilvl="6"/>
-    <w:lvlOverride w:ilvl="7"/>
-    <w:lvlOverride w:ilvl="8"/>
   </w:num>
   <w:num w:numId="7">
     <w:abstractNumId w:val="1"/>

</xml_diff>

<commit_message>
Met Leerdoel 4 (doorvragen)
</commit_message>
<xml_diff>
--- a/12102017 Persoonlijk Ontwikkel Plan V1.docx
+++ b/12102017 Persoonlijk Ontwikkel Plan V1.docx
@@ -1283,15 +1283,7 @@
         </w:drawing>
       </w:r>
       <w:r>
-        <w:t xml:space="preserve">Vanaf dat moment ben ik samen met mijn leidinggevende Rijk Prosman gaan overleggen hoe dit te veranderen was. Toen ik aangaf dat ik mezelf graag in de totale breedte wilde ontwikkelen, ontstond het idee om een </w:t>
-      </w:r>
-      <w:proofErr w:type="spellStart"/>
-      <w:r>
-        <w:t>HBO-opleiding</w:t>
-      </w:r>
-      <w:proofErr w:type="spellEnd"/>
-      <w:r>
-        <w:t xml:space="preserve"> te volgen. Na verschillende gesprekken en verschillende bezoekjes gebracht te hebben aan HBO opleidingen volg ik nu een HBO Associate Degree bij HBO Drechtsteden. Toen ik de opleiding ben begonnen is Rijk Prosman ook mijn begeleider geworden. We voerden geregeld gesprekken over hoe het ging op school, wat ik vond van de opdrachten en of het allemaal haalbaar was. Rijk heeft Aspect per 1 november verlaten, waardoor mijn begeleider Kees Meerkerk is geworden. Kees is teamleider van onze afdeling Techniek. Voorheen kwam hij zelf bij klanten over de vloer en deed daar onderhoud en voerde projecten uit. Nu is hij dus de teamleider van de afdeling Techniek. We hebben bijna wekelijks kort overleg hoe het gaat op school. Wanneer ik eens met iemand wil sparren over bijvoorbeeld en opdracht kan dit ook met hem.</w:t>
+        <w:t>Vanaf dat moment ben ik samen met mijn leidinggevende Rijk Prosman gaan overleggen hoe dit te veranderen was. Toen ik aangaf dat ik mezelf graag in de totale breedte wilde ontwikkelen, ontstond het idee om een HBO-opleiding te volgen. Na verschillende gesprekken en verschillende bezoekjes gebracht te hebben aan HBO opleidingen volg ik nu een HBO Associate Degree bij HBO Drechtsteden. Toen ik de opleiding ben begonnen is Rijk Prosman ook mijn begeleider geworden. We voerden geregeld gesprekken over hoe het ging op school, wat ik vond van de opdrachten en of het allemaal haalbaar was. Rijk heeft Aspect per 1 november verlaten, waardoor mijn begeleider Kees Meerkerk is geworden. Kees is teamleider van onze afdeling Techniek. Voorheen kwam hij zelf bij klanten over de vloer en deed daar onderhoud en voerde projecten uit. Nu is hij dus de teamleider van de afdeling Techniek. We hebben bijna wekelijks kort overleg hoe het gaat op school. Wanneer ik eens met iemand wil sparren over bijvoorbeeld en opdracht kan dit ook met hem.</w:t>
       </w:r>
       <w:r>
         <w:rPr>
@@ -1399,15 +1391,7 @@
         <w:jc w:val="both"/>
       </w:pPr>
       <w:r>
-        <w:t xml:space="preserve">Ook vond ik het gebruiken van een </w:t>
-      </w:r>
-      <w:proofErr w:type="spellStart"/>
-      <w:r>
-        <w:t>use</w:t>
-      </w:r>
-      <w:proofErr w:type="spellEnd"/>
-      <w:r>
-        <w:t xml:space="preserve"> case een waardevolle toevoeging. Zo’n tekening kun je even aan de kant leggen, maar wanneer je er weer naar kijkt zie je in 1 oogopslag wat er wordt bedoeld. Het zorgt voor overzicht voor de klant en voor de techneut. Wat me opvalt is dat ik nu dus erg positief ben over die opdracht maar dat pas drie weken later zie. Eigenlijk zou ik nu pas een goede reflectie kunnen schrijven op die opdracht, en niet in dezelfde week al. Dit neem ik ook mee in mijn POP later in dit document.</w:t>
+        <w:t>Ook vond ik het gebruiken van een use case een waardevolle toevoeging. Zo’n tekening kun je even aan de kant leggen, maar wanneer je er weer naar kijkt zie je in 1 oogopslag wat er wordt bedoeld. Het zorgt voor overzicht voor de klant en voor de techneut. Wat me opvalt is dat ik nu dus erg positief ben over die opdracht maar dat pas drie weken later zie. Eigenlijk zou ik nu pas een goede reflectie kunnen schrijven op die opdracht, en niet in dezelfde week al. Dit neem ik ook mee in mijn POP later in dit document.</w:t>
       </w:r>
     </w:p>
     <w:p>
@@ -1514,15 +1498,7 @@
         <w:t xml:space="preserve">. In het TOP-model past dit leerdoel het beste in organisatie. Het schrijven van documenten doe je vaak om organisatorisch zaken op orde te krijgen. Daarnaast zou je hem ook kunnen plaatsen in PROCES omdat tijdens een project bijvoorbeeld ook documentatie wordt geschreven. Ik heb deze competentie nodig voor in de toekomst, omdat wanneer je een leidinggevende/management functie hebt je netjes documenten moet kunnen schrijven. Dit doel is meetbaar doordat we tijdens de komende 7 blokken nog genoeg documenten moeten inleveren. De docenten gaan als het goed is verbetering zien. </w:t>
       </w:r>
       <w:r>
-        <w:t xml:space="preserve">Daarnaast wil ik aan de slag met de oorzaak van dit “probleem”. Ik wil weten waar het vandaan komt dat ik zoveel documenteer. Dit wil ik doen aan de hand van de richtlijnen van Gregory </w:t>
-      </w:r>
-      <w:proofErr w:type="spellStart"/>
-      <w:r>
-        <w:t>Bateson</w:t>
-      </w:r>
-      <w:proofErr w:type="spellEnd"/>
-      <w:r>
-        <w:t>.</w:t>
+        <w:t>Daarnaast wil ik aan de slag met de oorzaak van dit “probleem”. Ik wil weten waar het vandaan komt dat ik zoveel documenteer. Dit wil ik doen aan de hand van de richtlijnen van Gregory Bateson.</w:t>
       </w:r>
       <w:r>
         <w:t xml:space="preserve"> Dit leerpunt is acceptabel omdat ik mezelf hieraan irriteer. Ik vind het knap dat mensen met weinig woorden alles kunnen zeggen. Dat wil ik ook kunnen. Hierdoor is die doel absoluut haalbaar. Daarnaast zal ik feedback vragen aan de docenten, waardoor ik op de punten die verbeterd moeten worden extra aandacht zal schenken. Ik wil dit doel aan het einde van het eerste leerjaar al voor het grootste deel ontwikkeld hebben.</w:t>
@@ -1589,6 +1565,47 @@
         </w:rPr>
         <w:t xml:space="preserve"> voor mezelf. Het geleerde dan toepassen in de praktijk zodat ik daar weer in kan door ontwikkelen. Dit leerdoel past in het TOP-model het beste onder proces. Tijdens het proces evalueren is belangrijk ben ik achter gekomen.  Dit leerdoel is absoluut meetbaar. Per opdracht ga ik kort opschrijven hoe ik de opdracht heb ervaren en wat ik ervan kan leren. Daarna ga ik kijken hoe ik dit in de praktijk kan toepassen. Wanneer dit mogelijk is kan ik de stof in de praktijk verder ontwikkelen. Dit doel is daarnaast ook absoluut acceptabel. Ik vind het leuk om zo gefocust bezig te zijn met de stof die wordt besproken op school. Daarnaast neem ik de stof dan beter op en word ik beter in mijn werk. Doordat ik het leuk en interessant vind om de opdrachten in de praktijk ook uit te voeren is het leerdoel absoluut haalbaar. Ik wil aan het einde van de volgende periode kijken of het daadwerkelijk iets toevoegt aan mijn leerproces. Wanneer dit het geval is wil ik op dit leerdoel doorpakken en het gedurende de opleiding verder oppakken. </w:t>
       </w:r>
+    </w:p>
+    <w:p>
+      <w:pPr>
+        <w:spacing w:line="259" w:lineRule="auto"/>
+        <w:rPr>
+          <w:color w:val="000000" w:themeColor="text1"/>
+        </w:rPr>
+      </w:pPr>
+      <w:r>
+        <w:rPr>
+          <w:color w:val="000000" w:themeColor="text1"/>
+        </w:rPr>
+        <w:t xml:space="preserve">Tijdens de softskills les uit module 2 bleek dat een van de belangrijke softskills </w:t>
+      </w:r>
+      <w:r>
+        <w:rPr>
+          <w:b/>
+          <w:color w:val="000000" w:themeColor="text1"/>
+        </w:rPr>
+        <w:t xml:space="preserve">doorvragen </w:t>
+      </w:r>
+      <w:r>
+        <w:rPr>
+          <w:color w:val="000000" w:themeColor="text1"/>
+        </w:rPr>
+        <w:t>is. Hier wil ik ook aan werken de komende tijd. Ik wil dit doen omdat ik op deze manier nog beter de behoefte van de klant kan achterhalen. Specifiek wil ik dus beter leren doorvragen. Dit wil ik meetbaar maken door het lijstje uit opdracht ICT03.03.W2 uit te printen en steeds erbij te pakken bij grotere vraagstukken. Daarnaast wil ik wanneer ik straks onderhoud  ga doen op de cruiseschepen ook dit meenemen. Daarnaast wil ik dit leerdoel doorgegeven aan mijn leidinggevende zodat hij op de hoogte is. Daarnaast wil ik dit met hem evalueren. Ik wil dit leerdoel behaald hebben op 31 maart 2018 (einddatum project cruiseschepen)</w:t>
+      </w:r>
+      <w:r>
+        <w:rPr>
+          <w:color w:val="000000" w:themeColor="text1"/>
+        </w:rPr>
+        <w:br w:type="page"/>
+      </w:r>
+    </w:p>
+    <w:p>
+      <w:pPr>
+        <w:jc w:val="both"/>
+        <w:rPr>
+          <w:color w:val="000000" w:themeColor="text1"/>
+        </w:rPr>
+      </w:pPr>
     </w:p>
     <w:p>
       <w:pPr>
@@ -1676,15 +1693,27 @@
         </w:rPr>
       </w:pPr>
       <w:r>
-        <w:t xml:space="preserve">Ik wil graag meer initiatief nemen bij problemen/vragen van klanten. Daarnaast is het belangrijk om bij zo’n functie te beschikken over effectieve mondelinge en schriftelijke communicatie. Dit wil ik graag verder ontwikkelen. Daarom staat deze al eerder genoemd in dit document onder “Concreet en specifiek documenten schrijven. Vanzelfsprekend helpen de andere leerdoelen erbij om dit doel te halen. Om dit leerdoel meetbaar te maken zal ik proberen collega’s met een leidinggevende functie in </w:t>
-      </w:r>
-      <w:proofErr w:type="spellStart"/>
-      <w:r>
-        <w:t>overlegs</w:t>
-      </w:r>
-      <w:proofErr w:type="spellEnd"/>
-      <w:r>
-        <w:t xml:space="preserve"> te ontzien in hun taken. Daarnaast ben ik op school binnen het ISK project ook de leidinggevende van de groep. We gaan met de andere groepsleiders op locatie en zijn in zekere zin verantwoordelijk voor het project. Het projectleider zijn en blijven binnen ISK is acceptabel. Binnen mijn werkzaamheden bij Aspect is op dit moment geen vacature m.b.t. manager of leidinggevende, maar ik ontzie op dit moment al de servicemanager op de zaak met allerlei taken en ben intern systeembeheerder geworden. Er komen dus wel steeds meer interne taken bij. Ik denk dat het absoluut realistisch is. Er komen steeds meer managementfuncties bij omdat we als Aspect groeien. Daarnaast vind ik het zelf erg leuk om te doen en krijg ik er energie door. Aan het einde van de opleiding (Juni 2019) wil ik dit leerdoel behaald hebben. Dit wil zeggen dat ik dan meer leidinggevende taken wil doen. Uiteindelijk zie ik mezelf over 10 jaar als coördinator/teamleider/adviseur bij Aspect-ICT. Dit is dan ook direct mijn toekomst ambitie. Het lijkt me echt heel tof om te managen, taakverdelingen te maken, maar ook om de klant en de projectgroep bij de hand te pakken en door het traject heen te begeleiden. </w:t>
+        <w:t xml:space="preserve">Ik wil graag meer initiatief nemen bij problemen/vragen van klanten. Daarnaast is het belangrijk om bij zo’n functie te beschikken over effectieve mondelinge en schriftelijke communicatie. Dit wil ik graag verder ontwikkelen. Daarom staat deze al eerder genoemd in dit document onder “Concreet en specifiek documenten schrijven. Vanzelfsprekend helpen de andere leerdoelen erbij om dit doel te halen. Om dit leerdoel meetbaar te maken zal ik proberen collega’s met een leidinggevende functie in overlegs te ontzien in hun taken. Daarnaast ben ik op school binnen het ISK project ook de leidinggevende van de groep. We gaan met de andere groepsleiders op locatie en zijn in zekere zin verantwoordelijk voor het project. Het projectleider zijn en blijven binnen ISK is acceptabel. Binnen mijn werkzaamheden bij Aspect is op dit moment geen vacature m.b.t. manager of leidinggevende, maar ik ontzie op dit moment al de servicemanager op de zaak met allerlei taken en ben intern systeembeheerder geworden. Er komen dus wel steeds meer interne taken bij. Ik denk dat het absoluut realistisch is. Er komen steeds meer managementfuncties bij omdat we als Aspect groeien. Daarnaast vind ik het zelf erg leuk om te doen en krijg ik er energie door. Aan het einde van de opleiding (Juni 2019) wil ik dit leerdoel behaald hebben. Dit wil zeggen dat ik dan meer leidinggevende taken wil doen. Uiteindelijk zie ik mezelf over 10 jaar als coördinator/teamleider/adviseur bij Aspect-ICT. Dit is dan ook direct mijn toekomst ambitie. Het lijkt me echt heel tof om te managen, taakverdelingen te maken, maar ook om de klant en de projectgroep bij de hand te pakken en door het traject heen te begeleiden. </w:t>
+      </w:r>
+    </w:p>
+    <w:p>
+      <w:pPr>
+        <w:spacing w:line="259" w:lineRule="auto"/>
+        <w:rPr>
+          <w:rStyle w:val="Nadruk"/>
+          <w:rFonts w:asciiTheme="majorHAnsi" w:eastAsiaTheme="majorEastAsia" w:hAnsiTheme="majorHAnsi" w:cstheme="majorBidi"/>
+          <w:color w:val="002060"/>
+          <w:sz w:val="32"/>
+          <w:szCs w:val="32"/>
+        </w:rPr>
+      </w:pPr>
+      <w:bookmarkStart w:id="6" w:name="_Toc500408647"/>
+      <w:r>
+        <w:rPr>
+          <w:rStyle w:val="Nadruk"/>
+          <w:color w:val="002060"/>
+        </w:rPr>
+        <w:br w:type="page"/>
       </w:r>
     </w:p>
     <w:p>
@@ -1695,7 +1724,6 @@
           <w:i w:val="0"/>
         </w:rPr>
       </w:pPr>
-      <w:bookmarkStart w:id="6" w:name="_Toc500408647"/>
       <w:r>
         <w:rPr>
           <w:rStyle w:val="Nadruk"/>
@@ -2136,24 +2164,14 @@
               <w:rPr>
                 <w:rStyle w:val="Nadruk"/>
               </w:rPr>
-              <w:t xml:space="preserve">Dit ga ik meetbaar maken door aan de hand van de richtlijnen van Gregory </w:t>
-            </w:r>
-            <w:proofErr w:type="spellStart"/>
-            <w:r>
-              <w:rPr>
-                <w:rStyle w:val="Nadruk"/>
-              </w:rPr>
-              <w:t>Bateson</w:t>
-            </w:r>
-            <w:proofErr w:type="spellEnd"/>
+              <w:t>Dit ga ik meetbaar maken door aan de hand van de richtlijnen van Gregory Bateson</w:t>
+            </w:r>
             <w:r>
               <w:rPr>
                 <w:rStyle w:val="Nadruk"/>
               </w:rPr>
               <w:t>.</w:t>
             </w:r>
-            <w:bookmarkStart w:id="7" w:name="_GoBack"/>
-            <w:bookmarkEnd w:id="7"/>
           </w:p>
         </w:tc>
         <w:tc>
@@ -2314,6 +2332,120 @@
                 <w:rStyle w:val="Nadruk"/>
               </w:rPr>
             </w:pPr>
+          </w:p>
+        </w:tc>
+      </w:tr>
+      <w:tr>
+        <w:trPr>
+          <w:trHeight w:val="274"/>
+        </w:trPr>
+        <w:tc>
+          <w:tcPr>
+            <w:tcW w:w="2964" w:type="dxa"/>
+            <w:tcBorders>
+              <w:top w:val="single" w:sz="4" w:space="0" w:color="auto"/>
+              <w:left w:val="single" w:sz="4" w:space="0" w:color="auto"/>
+              <w:bottom w:val="single" w:sz="4" w:space="0" w:color="auto"/>
+              <w:right w:val="single" w:sz="4" w:space="0" w:color="auto"/>
+            </w:tcBorders>
+          </w:tcPr>
+          <w:p>
+            <w:pPr>
+              <w:pStyle w:val="Lijstalinea"/>
+              <w:numPr>
+                <w:ilvl w:val="0"/>
+                <w:numId w:val="7"/>
+              </w:numPr>
+              <w:spacing w:line="240" w:lineRule="auto"/>
+              <w:rPr>
+                <w:rStyle w:val="Nadruk"/>
+                <w:b/>
+              </w:rPr>
+            </w:pPr>
+            <w:r>
+              <w:rPr>
+                <w:rStyle w:val="Nadruk"/>
+                <w:b/>
+              </w:rPr>
+              <w:t>Doorvragen</w:t>
+            </w:r>
+          </w:p>
+        </w:tc>
+        <w:tc>
+          <w:tcPr>
+            <w:tcW w:w="811" w:type="dxa"/>
+            <w:tcBorders>
+              <w:top w:val="single" w:sz="4" w:space="0" w:color="auto"/>
+              <w:left w:val="single" w:sz="4" w:space="0" w:color="auto"/>
+              <w:bottom w:val="single" w:sz="4" w:space="0" w:color="auto"/>
+              <w:right w:val="single" w:sz="4" w:space="0" w:color="auto"/>
+            </w:tcBorders>
+          </w:tcPr>
+          <w:p>
+            <w:pPr>
+              <w:spacing w:line="240" w:lineRule="auto"/>
+              <w:rPr>
+                <w:rStyle w:val="Nadruk"/>
+              </w:rPr>
+            </w:pPr>
+            <w:r>
+              <w:rPr>
+                <w:rStyle w:val="Nadruk"/>
+              </w:rPr>
+              <w:t>P</w:t>
+            </w:r>
+          </w:p>
+        </w:tc>
+        <w:tc>
+          <w:tcPr>
+            <w:tcW w:w="5155" w:type="dxa"/>
+            <w:tcBorders>
+              <w:top w:val="single" w:sz="4" w:space="0" w:color="auto"/>
+              <w:left w:val="single" w:sz="4" w:space="0" w:color="auto"/>
+              <w:bottom w:val="single" w:sz="4" w:space="0" w:color="auto"/>
+              <w:right w:val="single" w:sz="4" w:space="0" w:color="auto"/>
+            </w:tcBorders>
+          </w:tcPr>
+          <w:p>
+            <w:pPr>
+              <w:spacing w:line="240" w:lineRule="auto"/>
+              <w:rPr>
+                <w:rStyle w:val="Nadruk"/>
+              </w:rPr>
+            </w:pPr>
+            <w:r>
+              <w:rPr>
+                <w:rStyle w:val="Nadruk"/>
+              </w:rPr>
+              <w:t xml:space="preserve">Beter leren doorvragen. Zodat we de behoefte van de klant beter kunnen achterhalen. Meetbaar maken door dit te evalueren met mijn leidinggevende en via de STARR methode. </w:t>
+            </w:r>
+          </w:p>
+        </w:tc>
+        <w:tc>
+          <w:tcPr>
+            <w:tcW w:w="7687" w:type="dxa"/>
+            <w:tcBorders>
+              <w:top w:val="single" w:sz="4" w:space="0" w:color="auto"/>
+              <w:left w:val="single" w:sz="4" w:space="0" w:color="auto"/>
+              <w:bottom w:val="single" w:sz="4" w:space="0" w:color="auto"/>
+              <w:right w:val="single" w:sz="4" w:space="0" w:color="auto"/>
+            </w:tcBorders>
+          </w:tcPr>
+          <w:p>
+            <w:pPr>
+              <w:spacing w:line="240" w:lineRule="auto"/>
+              <w:rPr>
+                <w:rStyle w:val="Nadruk"/>
+              </w:rPr>
+            </w:pPr>
+            <w:r>
+              <w:rPr>
+                <w:rStyle w:val="Nadruk"/>
+              </w:rPr>
+              <w:t>31-03-2018</w:t>
+            </w:r>
+            <w:bookmarkStart w:id="7" w:name="_GoBack"/>
+            <w:bookmarkEnd w:id="7"/>
           </w:p>
         </w:tc>
       </w:tr>

</xml_diff>